<commit_message>
modified:   resume-prajit-das-073123.docx 	modified:   resume-prajit-das-073123.pdf
</commit_message>
<xml_diff>
--- a/assets/docs/resume/resume-prajit-das-073123.docx
+++ b/assets/docs/resume/resume-prajit-das-073123.docx
@@ -588,7 +588,7 @@
               </wp:inline>
             </w:drawing>
           </mc:Choice>
-          <mc:Fallback xmlns:dgm="http://schemas.openxmlformats.org/drawingml/2006/diagram" xmlns:lc="http://schemas.openxmlformats.org/drawingml/2006/lockedCanvas" xmlns:c="http://schemas.openxmlformats.org/drawingml/2006/chart" xmlns:pic="http://schemas.openxmlformats.org/drawingml/2006/picture" xmlns:a="http://schemas.openxmlformats.org/drawingml/2006/main" xmlns:sl="http://schemas.openxmlformats.org/schemaLibrary/2006/main">
+          <mc:Fallback xmlns:sl="http://schemas.openxmlformats.org/schemaLibrary/2006/main" xmlns:a="http://schemas.openxmlformats.org/drawingml/2006/main" xmlns:pic="http://schemas.openxmlformats.org/drawingml/2006/picture" xmlns:c="http://schemas.openxmlformats.org/drawingml/2006/chart" xmlns:lc="http://schemas.openxmlformats.org/drawingml/2006/lockedCanvas" xmlns:dgm="http://schemas.openxmlformats.org/drawingml/2006/diagram">
             <w:drawing>
               <wp:inline distB="0" distT="0" distL="0" distR="0">
                 <wp:extent cx="119253" cy="119253"/>
@@ -806,6 +806,7 @@
         <w:t xml:space="preserve"> </w:t>
       </w:r>
       <w:hyperlink r:id="rId7">
+        <w:proofErr w:type="spellStart"/>
         <w:r>
           <w:rPr>
             <w:rFonts w:ascii="Calibri Light" w:eastAsia="Proxima Nova" w:hAnsi="Calibri Light" w:cs="Calibri Light"/>
@@ -814,7 +815,40 @@
             <w:szCs w:val="22"/>
             <w:u w:val="single"/>
           </w:rPr>
-          <w:t>prajitdas AT gmail DOT com</w:t>
+          <w:t>prajitdas</w:t>
+        </w:r>
+        <w:proofErr w:type="spellEnd"/>
+        <w:r>
+          <w:rPr>
+            <w:rFonts w:ascii="Calibri Light" w:eastAsia="Proxima Nova" w:hAnsi="Calibri Light" w:cs="Calibri Light"/>
+            <w:color w:val="1155CC"/>
+            <w:sz w:val="22"/>
+            <w:szCs w:val="22"/>
+            <w:u w:val="single"/>
+          </w:rPr>
+          <w:t xml:space="preserve"> AT </w:t>
+        </w:r>
+        <w:proofErr w:type="spellStart"/>
+        <w:r>
+          <w:rPr>
+            <w:rFonts w:ascii="Calibri Light" w:eastAsia="Proxima Nova" w:hAnsi="Calibri Light" w:cs="Calibri Light"/>
+            <w:color w:val="1155CC"/>
+            <w:sz w:val="22"/>
+            <w:szCs w:val="22"/>
+            <w:u w:val="single"/>
+          </w:rPr>
+          <w:t>gmail</w:t>
+        </w:r>
+        <w:proofErr w:type="spellEnd"/>
+        <w:r>
+          <w:rPr>
+            <w:rFonts w:ascii="Calibri Light" w:eastAsia="Proxima Nova" w:hAnsi="Calibri Light" w:cs="Calibri Light"/>
+            <w:color w:val="1155CC"/>
+            <w:sz w:val="22"/>
+            <w:szCs w:val="22"/>
+            <w:u w:val="single"/>
+          </w:rPr>
+          <w:t xml:space="preserve"> DOT com</w:t>
         </w:r>
       </w:hyperlink>
       <w:r>
@@ -1499,7 +1533,7 @@
               </wp:inline>
             </w:drawing>
           </mc:Choice>
-          <mc:Fallback xmlns:dgm="http://schemas.openxmlformats.org/drawingml/2006/diagram" xmlns:lc="http://schemas.openxmlformats.org/drawingml/2006/lockedCanvas" xmlns:c="http://schemas.openxmlformats.org/drawingml/2006/chart" xmlns:pic="http://schemas.openxmlformats.org/drawingml/2006/picture" xmlns:a="http://schemas.openxmlformats.org/drawingml/2006/main" xmlns:sl="http://schemas.openxmlformats.org/schemaLibrary/2006/main">
+          <mc:Fallback xmlns:sl="http://schemas.openxmlformats.org/schemaLibrary/2006/main" xmlns:a="http://schemas.openxmlformats.org/drawingml/2006/main" xmlns:pic="http://schemas.openxmlformats.org/drawingml/2006/picture" xmlns:c="http://schemas.openxmlformats.org/drawingml/2006/chart" xmlns:lc="http://schemas.openxmlformats.org/drawingml/2006/lockedCanvas" xmlns:dgm="http://schemas.openxmlformats.org/drawingml/2006/diagram">
             <w:drawing>
               <wp:inline distB="0" distT="0" distL="0" distR="0">
                 <wp:extent cx="119253" cy="119253"/>
@@ -1553,8 +1587,20 @@
             <w:szCs w:val="22"/>
             <w:u w:val="single"/>
           </w:rPr>
-          <w:t>linkedin.com/in/prajitdas</w:t>
+          <w:t>linkedin.com/in/</w:t>
         </w:r>
+        <w:proofErr w:type="spellStart"/>
+        <w:r>
+          <w:rPr>
+            <w:rFonts w:ascii="Calibri Light" w:eastAsia="Proxima Nova" w:hAnsi="Calibri Light" w:cs="Calibri Light"/>
+            <w:color w:val="1155CC"/>
+            <w:sz w:val="22"/>
+            <w:szCs w:val="22"/>
+            <w:u w:val="single"/>
+          </w:rPr>
+          <w:t>prajitdas</w:t>
+        </w:r>
+        <w:proofErr w:type="spellEnd"/>
       </w:hyperlink>
       <w:r>
         <w:rPr>
@@ -2957,7 +3003,7 @@
               </wp:inline>
             </w:drawing>
           </mc:Choice>
-          <mc:Fallback xmlns:dgm="http://schemas.openxmlformats.org/drawingml/2006/diagram" xmlns:lc="http://schemas.openxmlformats.org/drawingml/2006/lockedCanvas" xmlns:c="http://schemas.openxmlformats.org/drawingml/2006/chart" xmlns:pic="http://schemas.openxmlformats.org/drawingml/2006/picture" xmlns:a="http://schemas.openxmlformats.org/drawingml/2006/main" xmlns:sl="http://schemas.openxmlformats.org/schemaLibrary/2006/main">
+          <mc:Fallback xmlns:sl="http://schemas.openxmlformats.org/schemaLibrary/2006/main" xmlns:a="http://schemas.openxmlformats.org/drawingml/2006/main" xmlns:pic="http://schemas.openxmlformats.org/drawingml/2006/picture" xmlns:c="http://schemas.openxmlformats.org/drawingml/2006/chart" xmlns:lc="http://schemas.openxmlformats.org/drawingml/2006/lockedCanvas" xmlns:dgm="http://schemas.openxmlformats.org/drawingml/2006/diagram">
             <w:drawing>
               <wp:inline distB="0" distT="0" distL="0" distR="0">
                 <wp:extent cx="128397" cy="128397"/>
@@ -3011,7 +3057,7 @@
             <w:szCs w:val="22"/>
             <w:u w:val="single"/>
           </w:rPr>
-          <w:t>prajitdas.com</w:t>
+          <w:t>prajitdas.github.io</w:t>
         </w:r>
       </w:hyperlink>
     </w:p>
@@ -3142,7 +3188,15 @@
           <w:sz w:val="22"/>
           <w:szCs w:val="22"/>
         </w:rPr>
-        <w:t>, motivating, and</w:t>
+        <w:t>, motivat</w:t>
+      </w:r>
+      <w:r>
+        <w:rPr>
+          <w:rFonts w:ascii="Calibri Light" w:eastAsia="Proxima Nova" w:hAnsi="Calibri Light" w:cs="Calibri Light"/>
+          <w:sz w:val="22"/>
+          <w:szCs w:val="22"/>
+        </w:rPr>
+        <w:t>ing, and</w:t>
       </w:r>
       <w:r>
         <w:rPr>
@@ -3469,7 +3523,25 @@
           <w:sz w:val="22"/>
           <w:szCs w:val="22"/>
         </w:rPr>
-        <w:t>IntelliJ Suite, VSCode, Git</w:t>
+        <w:t xml:space="preserve">IntelliJ Suite, </w:t>
+      </w:r>
+      <w:proofErr w:type="spellStart"/>
+      <w:r>
+        <w:rPr>
+          <w:rFonts w:ascii="Calibri Light" w:eastAsia="Proxima Nova" w:hAnsi="Calibri Light" w:cs="Calibri Light"/>
+          <w:sz w:val="22"/>
+          <w:szCs w:val="22"/>
+        </w:rPr>
+        <w:t>VSCode</w:t>
+      </w:r>
+      <w:proofErr w:type="spellEnd"/>
+      <w:r>
+        <w:rPr>
+          <w:rFonts w:ascii="Calibri Light" w:eastAsia="Proxima Nova" w:hAnsi="Calibri Light" w:cs="Calibri Light"/>
+          <w:sz w:val="22"/>
+          <w:szCs w:val="22"/>
+        </w:rPr>
+        <w:t>, Git</w:t>
       </w:r>
     </w:p>
     <w:p>
@@ -3574,7 +3646,16 @@
           <w:sz w:val="22"/>
           <w:szCs w:val="22"/>
         </w:rPr>
-        <w:t>Engineering Manager @ Cisco Systems Inc., USA</w:t>
+        <w:t>Engineering Manager @ Cisco</w:t>
+      </w:r>
+      <w:r>
+        <w:rPr>
+          <w:rFonts w:ascii="Calibri Light" w:eastAsia="Proxima Nova" w:hAnsi="Calibri Light" w:cs="Calibri Light"/>
+          <w:color w:val="000000"/>
+          <w:sz w:val="22"/>
+          <w:szCs w:val="22"/>
+        </w:rPr>
+        <w:t xml:space="preserve"> Systems Inc., USA</w:t>
       </w:r>
       <w:r>
         <w:rPr>
@@ -3864,7 +3945,16 @@
           <w:sz w:val="22"/>
           <w:szCs w:val="22"/>
         </w:rPr>
-        <w:t>the design, development, automated testing, and continuous integration of</w:t>
+        <w:t xml:space="preserve">the design, development, automated testing, and </w:t>
+      </w:r>
+      <w:r>
+        <w:rPr>
+          <w:rFonts w:ascii="Calibri Light" w:eastAsia="Proxima Nova" w:hAnsi="Calibri Light" w:cs="Calibri Light"/>
+          <w:color w:val="000000"/>
+          <w:sz w:val="22"/>
+          <w:szCs w:val="22"/>
+        </w:rPr>
+        <w:t>continuous integration of</w:t>
       </w:r>
       <w:r>
         <w:rPr>
@@ -4108,7 +4198,15 @@
           <w:sz w:val="22"/>
           <w:szCs w:val="22"/>
         </w:rPr>
-        <w:t xml:space="preserve">I work on the g11n internationalization of our software to increase </w:t>
+        <w:t>I work on the g11n intern</w:t>
+      </w:r>
+      <w:r>
+        <w:rPr>
+          <w:rFonts w:ascii="Calibri Light" w:eastAsia="Proxima Nova" w:hAnsi="Calibri Light" w:cs="Calibri Light"/>
+          <w:sz w:val="22"/>
+          <w:szCs w:val="22"/>
+        </w:rPr>
+        <w:t xml:space="preserve">ationalization of our software to increase </w:t>
       </w:r>
       <w:r>
         <w:rPr>
@@ -4266,7 +4364,16 @@
           <w:sz w:val="22"/>
           <w:szCs w:val="22"/>
         </w:rPr>
-        <w:t>Helped bring in $11 million in revenue by delivering high-priority customer requests quickly.</w:t>
+        <w:t xml:space="preserve">Helped bring in $11 </w:t>
+      </w:r>
+      <w:r>
+        <w:rPr>
+          <w:rFonts w:ascii="Calibri Light" w:eastAsia="Proxima Nova" w:hAnsi="Calibri Light" w:cs="Calibri Light"/>
+          <w:color w:val="000000"/>
+          <w:sz w:val="22"/>
+          <w:szCs w:val="22"/>
+        </w:rPr>
+        <w:t>million in revenue by delivering high-priority customer requests quickly.</w:t>
       </w:r>
     </w:p>
     <w:p>
@@ -4660,7 +4767,16 @@
           <w:sz w:val="22"/>
           <w:szCs w:val="22"/>
         </w:rPr>
-        <w:t>Created access control systems protecting users’ data privacy through obfuscated data.</w:t>
+        <w:t>Created access cont</w:t>
+      </w:r>
+      <w:r>
+        <w:rPr>
+          <w:rFonts w:ascii="Calibri Light" w:eastAsia="Proxima Nova" w:hAnsi="Calibri Light" w:cs="Calibri Light"/>
+          <w:color w:val="000000"/>
+          <w:sz w:val="22"/>
+          <w:szCs w:val="22"/>
+        </w:rPr>
+        <w:t>rol systems protecting users’ data privacy through obfuscated data.</w:t>
       </w:r>
     </w:p>
     <w:p>
@@ -4956,7 +5072,16 @@
           <w:sz w:val="22"/>
           <w:szCs w:val="22"/>
         </w:rPr>
-        <w:t>Summer 2011, 2012</w:t>
+        <w:t xml:space="preserve">Summer 2011, </w:t>
+      </w:r>
+      <w:r>
+        <w:rPr>
+          <w:rFonts w:ascii="Calibri Light" w:eastAsia="Proxima Nova" w:hAnsi="Calibri Light" w:cs="Calibri Light"/>
+          <w:color w:val="000000"/>
+          <w:sz w:val="22"/>
+          <w:szCs w:val="22"/>
+        </w:rPr>
+        <w:t>2012</w:t>
       </w:r>
     </w:p>
     <w:p>
@@ -5346,6 +5471,7 @@
           <w:szCs w:val="22"/>
         </w:rPr>
       </w:pPr>
+      <w:proofErr w:type="gramStart"/>
       <w:r>
         <w:rPr>
           <w:rFonts w:ascii="Calibri Light" w:eastAsia="Proxima Nova" w:hAnsi="Calibri Light" w:cs="Calibri Light"/>
@@ -5398,7 +5524,17 @@
           <w:sz w:val="22"/>
           <w:szCs w:val="22"/>
         </w:rPr>
-        <w:t>echnology, JU</w:t>
+        <w:t>echnology</w:t>
+      </w:r>
+      <w:proofErr w:type="gramEnd"/>
+      <w:r>
+        <w:rPr>
+          <w:rFonts w:ascii="Calibri Light" w:eastAsia="Proxima Nova" w:hAnsi="Calibri Light" w:cs="Calibri Light"/>
+          <w:color w:val="000000"/>
+          <w:sz w:val="22"/>
+          <w:szCs w:val="22"/>
+        </w:rPr>
+        <w:t>, JU</w:t>
       </w:r>
       <w:r>
         <w:rPr>

</xml_diff>

<commit_message>
Changes to be committed: 	modified:   assets/docs/resume/resume-prajit-das-073123.docx 	modified:   assets/docs/resume/resume-prajit-das-073123.pdf
</commit_message>
<xml_diff>
--- a/assets/docs/resume/resume-prajit-das-073123.docx
+++ b/assets/docs/resume/resume-prajit-das-073123.docx
@@ -588,7 +588,7 @@
               </wp:inline>
             </w:drawing>
           </mc:Choice>
-          <mc:Fallback xmlns:sl="http://schemas.openxmlformats.org/schemaLibrary/2006/main" xmlns:a="http://schemas.openxmlformats.org/drawingml/2006/main" xmlns:pic="http://schemas.openxmlformats.org/drawingml/2006/picture" xmlns:c="http://schemas.openxmlformats.org/drawingml/2006/chart" xmlns:lc="http://schemas.openxmlformats.org/drawingml/2006/lockedCanvas" xmlns:dgm="http://schemas.openxmlformats.org/drawingml/2006/diagram">
+          <mc:Fallback xmlns:dgm="http://schemas.openxmlformats.org/drawingml/2006/diagram" xmlns:lc="http://schemas.openxmlformats.org/drawingml/2006/lockedCanvas" xmlns:c="http://schemas.openxmlformats.org/drawingml/2006/chart" xmlns:pic="http://schemas.openxmlformats.org/drawingml/2006/picture" xmlns:a="http://schemas.openxmlformats.org/drawingml/2006/main" xmlns:sl="http://schemas.openxmlformats.org/schemaLibrary/2006/main">
             <w:drawing>
               <wp:inline distB="0" distT="0" distL="0" distR="0">
                 <wp:extent cx="119253" cy="119253"/>
@@ -806,7 +806,6 @@
         <w:t xml:space="preserve"> </w:t>
       </w:r>
       <w:hyperlink r:id="rId7">
-        <w:proofErr w:type="spellStart"/>
         <w:r>
           <w:rPr>
             <w:rFonts w:ascii="Calibri Light" w:eastAsia="Proxima Nova" w:hAnsi="Calibri Light" w:cs="Calibri Light"/>
@@ -815,40 +814,7 @@
             <w:szCs w:val="22"/>
             <w:u w:val="single"/>
           </w:rPr>
-          <w:t>prajitdas</w:t>
-        </w:r>
-        <w:proofErr w:type="spellEnd"/>
-        <w:r>
-          <w:rPr>
-            <w:rFonts w:ascii="Calibri Light" w:eastAsia="Proxima Nova" w:hAnsi="Calibri Light" w:cs="Calibri Light"/>
-            <w:color w:val="1155CC"/>
-            <w:sz w:val="22"/>
-            <w:szCs w:val="22"/>
-            <w:u w:val="single"/>
-          </w:rPr>
-          <w:t xml:space="preserve"> AT </w:t>
-        </w:r>
-        <w:proofErr w:type="spellStart"/>
-        <w:r>
-          <w:rPr>
-            <w:rFonts w:ascii="Calibri Light" w:eastAsia="Proxima Nova" w:hAnsi="Calibri Light" w:cs="Calibri Light"/>
-            <w:color w:val="1155CC"/>
-            <w:sz w:val="22"/>
-            <w:szCs w:val="22"/>
-            <w:u w:val="single"/>
-          </w:rPr>
-          <w:t>gmail</w:t>
-        </w:r>
-        <w:proofErr w:type="spellEnd"/>
-        <w:r>
-          <w:rPr>
-            <w:rFonts w:ascii="Calibri Light" w:eastAsia="Proxima Nova" w:hAnsi="Calibri Light" w:cs="Calibri Light"/>
-            <w:color w:val="1155CC"/>
-            <w:sz w:val="22"/>
-            <w:szCs w:val="22"/>
-            <w:u w:val="single"/>
-          </w:rPr>
-          <w:t xml:space="preserve"> DOT com</w:t>
+          <w:t>prajitdas AT gmail DOT com</w:t>
         </w:r>
       </w:hyperlink>
       <w:r>
@@ -1533,7 +1499,7 @@
               </wp:inline>
             </w:drawing>
           </mc:Choice>
-          <mc:Fallback xmlns:sl="http://schemas.openxmlformats.org/schemaLibrary/2006/main" xmlns:a="http://schemas.openxmlformats.org/drawingml/2006/main" xmlns:pic="http://schemas.openxmlformats.org/drawingml/2006/picture" xmlns:c="http://schemas.openxmlformats.org/drawingml/2006/chart" xmlns:lc="http://schemas.openxmlformats.org/drawingml/2006/lockedCanvas" xmlns:dgm="http://schemas.openxmlformats.org/drawingml/2006/diagram">
+          <mc:Fallback xmlns:dgm="http://schemas.openxmlformats.org/drawingml/2006/diagram" xmlns:lc="http://schemas.openxmlformats.org/drawingml/2006/lockedCanvas" xmlns:c="http://schemas.openxmlformats.org/drawingml/2006/chart" xmlns:pic="http://schemas.openxmlformats.org/drawingml/2006/picture" xmlns:a="http://schemas.openxmlformats.org/drawingml/2006/main" xmlns:sl="http://schemas.openxmlformats.org/schemaLibrary/2006/main">
             <w:drawing>
               <wp:inline distB="0" distT="0" distL="0" distR="0">
                 <wp:extent cx="119253" cy="119253"/>
@@ -1587,20 +1553,8 @@
             <w:szCs w:val="22"/>
             <w:u w:val="single"/>
           </w:rPr>
-          <w:t>linkedin.com/in/</w:t>
+          <w:t>linkedin.com/in/prajitdas</w:t>
         </w:r>
-        <w:proofErr w:type="spellStart"/>
-        <w:r>
-          <w:rPr>
-            <w:rFonts w:ascii="Calibri Light" w:eastAsia="Proxima Nova" w:hAnsi="Calibri Light" w:cs="Calibri Light"/>
-            <w:color w:val="1155CC"/>
-            <w:sz w:val="22"/>
-            <w:szCs w:val="22"/>
-            <w:u w:val="single"/>
-          </w:rPr>
-          <w:t>prajitdas</w:t>
-        </w:r>
-        <w:proofErr w:type="spellEnd"/>
       </w:hyperlink>
       <w:r>
         <w:rPr>
@@ -3003,7 +2957,7 @@
               </wp:inline>
             </w:drawing>
           </mc:Choice>
-          <mc:Fallback xmlns:sl="http://schemas.openxmlformats.org/schemaLibrary/2006/main" xmlns:a="http://schemas.openxmlformats.org/drawingml/2006/main" xmlns:pic="http://schemas.openxmlformats.org/drawingml/2006/picture" xmlns:c="http://schemas.openxmlformats.org/drawingml/2006/chart" xmlns:lc="http://schemas.openxmlformats.org/drawingml/2006/lockedCanvas" xmlns:dgm="http://schemas.openxmlformats.org/drawingml/2006/diagram">
+          <mc:Fallback xmlns:dgm="http://schemas.openxmlformats.org/drawingml/2006/diagram" xmlns:lc="http://schemas.openxmlformats.org/drawingml/2006/lockedCanvas" xmlns:c="http://schemas.openxmlformats.org/drawingml/2006/chart" xmlns:pic="http://schemas.openxmlformats.org/drawingml/2006/picture" xmlns:a="http://schemas.openxmlformats.org/drawingml/2006/main" xmlns:sl="http://schemas.openxmlformats.org/schemaLibrary/2006/main">
             <w:drawing>
               <wp:inline distB="0" distT="0" distL="0" distR="0">
                 <wp:extent cx="128397" cy="128397"/>
@@ -3057,7 +3011,7 @@
             <w:szCs w:val="22"/>
             <w:u w:val="single"/>
           </w:rPr>
-          <w:t>prajitdas.github.io</w:t>
+          <w:t>prajitdas.com</w:t>
         </w:r>
       </w:hyperlink>
     </w:p>
@@ -3188,15 +3142,7 @@
           <w:sz w:val="22"/>
           <w:szCs w:val="22"/>
         </w:rPr>
-        <w:t>, motivat</w:t>
-      </w:r>
-      <w:r>
-        <w:rPr>
-          <w:rFonts w:ascii="Calibri Light" w:eastAsia="Proxima Nova" w:hAnsi="Calibri Light" w:cs="Calibri Light"/>
-          <w:sz w:val="22"/>
-          <w:szCs w:val="22"/>
-        </w:rPr>
-        <w:t>ing, and</w:t>
+        <w:t>, motivating, and</w:t>
       </w:r>
       <w:r>
         <w:rPr>
@@ -3523,25 +3469,7 @@
           <w:sz w:val="22"/>
           <w:szCs w:val="22"/>
         </w:rPr>
-        <w:t xml:space="preserve">IntelliJ Suite, </w:t>
-      </w:r>
-      <w:proofErr w:type="spellStart"/>
-      <w:r>
-        <w:rPr>
-          <w:rFonts w:ascii="Calibri Light" w:eastAsia="Proxima Nova" w:hAnsi="Calibri Light" w:cs="Calibri Light"/>
-          <w:sz w:val="22"/>
-          <w:szCs w:val="22"/>
-        </w:rPr>
-        <w:t>VSCode</w:t>
-      </w:r>
-      <w:proofErr w:type="spellEnd"/>
-      <w:r>
-        <w:rPr>
-          <w:rFonts w:ascii="Calibri Light" w:eastAsia="Proxima Nova" w:hAnsi="Calibri Light" w:cs="Calibri Light"/>
-          <w:sz w:val="22"/>
-          <w:szCs w:val="22"/>
-        </w:rPr>
-        <w:t>, Git</w:t>
+        <w:t>IntelliJ Suite, VSCode, Git</w:t>
       </w:r>
     </w:p>
     <w:p>
@@ -3646,16 +3574,7 @@
           <w:sz w:val="22"/>
           <w:szCs w:val="22"/>
         </w:rPr>
-        <w:t>Engineering Manager @ Cisco</w:t>
-      </w:r>
-      <w:r>
-        <w:rPr>
-          <w:rFonts w:ascii="Calibri Light" w:eastAsia="Proxima Nova" w:hAnsi="Calibri Light" w:cs="Calibri Light"/>
-          <w:color w:val="000000"/>
-          <w:sz w:val="22"/>
-          <w:szCs w:val="22"/>
-        </w:rPr>
-        <w:t xml:space="preserve"> Systems Inc., USA</w:t>
+        <w:t>Engineering Manager @ Cisco Systems Inc., USA</w:t>
       </w:r>
       <w:r>
         <w:rPr>
@@ -3945,16 +3864,7 @@
           <w:sz w:val="22"/>
           <w:szCs w:val="22"/>
         </w:rPr>
-        <w:t xml:space="preserve">the design, development, automated testing, and </w:t>
-      </w:r>
-      <w:r>
-        <w:rPr>
-          <w:rFonts w:ascii="Calibri Light" w:eastAsia="Proxima Nova" w:hAnsi="Calibri Light" w:cs="Calibri Light"/>
-          <w:color w:val="000000"/>
-          <w:sz w:val="22"/>
-          <w:szCs w:val="22"/>
-        </w:rPr>
-        <w:t>continuous integration of</w:t>
+        <w:t>the design, development, automated testing, and continuous integration of</w:t>
       </w:r>
       <w:r>
         <w:rPr>
@@ -4198,15 +4108,7 @@
           <w:sz w:val="22"/>
           <w:szCs w:val="22"/>
         </w:rPr>
-        <w:t>I work on the g11n intern</w:t>
-      </w:r>
-      <w:r>
-        <w:rPr>
-          <w:rFonts w:ascii="Calibri Light" w:eastAsia="Proxima Nova" w:hAnsi="Calibri Light" w:cs="Calibri Light"/>
-          <w:sz w:val="22"/>
-          <w:szCs w:val="22"/>
-        </w:rPr>
-        <w:t xml:space="preserve">ationalization of our software to increase </w:t>
+        <w:t xml:space="preserve">I work on the g11n internationalization of our software to increase </w:t>
       </w:r>
       <w:r>
         <w:rPr>
@@ -4364,16 +4266,7 @@
           <w:sz w:val="22"/>
           <w:szCs w:val="22"/>
         </w:rPr>
-        <w:t xml:space="preserve">Helped bring in $11 </w:t>
-      </w:r>
-      <w:r>
-        <w:rPr>
-          <w:rFonts w:ascii="Calibri Light" w:eastAsia="Proxima Nova" w:hAnsi="Calibri Light" w:cs="Calibri Light"/>
-          <w:color w:val="000000"/>
-          <w:sz w:val="22"/>
-          <w:szCs w:val="22"/>
-        </w:rPr>
-        <w:t>million in revenue by delivering high-priority customer requests quickly.</w:t>
+        <w:t>Helped bring in $11 million in revenue by delivering high-priority customer requests quickly.</w:t>
       </w:r>
     </w:p>
     <w:p>
@@ -4767,16 +4660,7 @@
           <w:sz w:val="22"/>
           <w:szCs w:val="22"/>
         </w:rPr>
-        <w:t>Created access cont</w:t>
-      </w:r>
-      <w:r>
-        <w:rPr>
-          <w:rFonts w:ascii="Calibri Light" w:eastAsia="Proxima Nova" w:hAnsi="Calibri Light" w:cs="Calibri Light"/>
-          <w:color w:val="000000"/>
-          <w:sz w:val="22"/>
-          <w:szCs w:val="22"/>
-        </w:rPr>
-        <w:t>rol systems protecting users’ data privacy through obfuscated data.</w:t>
+        <w:t>Created access control systems protecting users’ data privacy through obfuscated data.</w:t>
       </w:r>
     </w:p>
     <w:p>
@@ -5072,16 +4956,7 @@
           <w:sz w:val="22"/>
           <w:szCs w:val="22"/>
         </w:rPr>
-        <w:t xml:space="preserve">Summer 2011, </w:t>
-      </w:r>
-      <w:r>
-        <w:rPr>
-          <w:rFonts w:ascii="Calibri Light" w:eastAsia="Proxima Nova" w:hAnsi="Calibri Light" w:cs="Calibri Light"/>
-          <w:color w:val="000000"/>
-          <w:sz w:val="22"/>
-          <w:szCs w:val="22"/>
-        </w:rPr>
-        <w:t>2012</w:t>
+        <w:t>Summer 2011, 2012</w:t>
       </w:r>
     </w:p>
     <w:p>
@@ -5471,7 +5346,6 @@
           <w:szCs w:val="22"/>
         </w:rPr>
       </w:pPr>
-      <w:proofErr w:type="gramStart"/>
       <w:r>
         <w:rPr>
           <w:rFonts w:ascii="Calibri Light" w:eastAsia="Proxima Nova" w:hAnsi="Calibri Light" w:cs="Calibri Light"/>
@@ -5524,17 +5398,7 @@
           <w:sz w:val="22"/>
           <w:szCs w:val="22"/>
         </w:rPr>
-        <w:t>echnology</w:t>
-      </w:r>
-      <w:proofErr w:type="gramEnd"/>
-      <w:r>
-        <w:rPr>
-          <w:rFonts w:ascii="Calibri Light" w:eastAsia="Proxima Nova" w:hAnsi="Calibri Light" w:cs="Calibri Light"/>
-          <w:color w:val="000000"/>
-          <w:sz w:val="22"/>
-          <w:szCs w:val="22"/>
-        </w:rPr>
-        <w:t>, JU</w:t>
+        <w:t>echnology, JU</w:t>
       </w:r>
       <w:r>
         <w:rPr>

</xml_diff>